<commit_message>
Final anotated bib before I turn it in.
</commit_message>
<xml_diff>
--- a/classNotes/5_30_19/ICW/DAPICW2_summer19 (2).docx
+++ b/classNotes/5_30_19/ICW/DAPICW2_summer19 (2).docx
@@ -598,6 +598,468 @@
     </w:p>
     <w:p>
       <w:pPr>
+        <w:pStyle w:val="ListBullet"/>
+        <w:tabs>
+          <w:tab w:val="clear" w:pos="360"/>
+          <w:tab w:val="num" w:pos="720"/>
+        </w:tabs>
+        <w:ind w:left="720"/>
+      </w:pPr>
+      <w:r>
+        <w:t>Organization:</w:t>
+      </w:r>
+    </w:p>
+    <w:p>
+      <w:pPr>
+        <w:pStyle w:val="ListBullet"/>
+        <w:tabs>
+          <w:tab w:val="clear" w:pos="360"/>
+          <w:tab w:val="num" w:pos="1080"/>
+        </w:tabs>
+        <w:ind w:left="1080"/>
+      </w:pPr>
+      <w:r>
+        <w:t>Abstract</w:t>
+      </w:r>
+      <w:r>
+        <w:t>:</w:t>
+      </w:r>
+    </w:p>
+    <w:p>
+      <w:pPr>
+        <w:pStyle w:val="ListBullet"/>
+        <w:tabs>
+          <w:tab w:val="clear" w:pos="360"/>
+          <w:tab w:val="num" w:pos="1440"/>
+        </w:tabs>
+        <w:ind w:left="1440"/>
+      </w:pPr>
+      <w:r>
+        <w:t>lays out these sections:</w:t>
+      </w:r>
+    </w:p>
+    <w:p>
+      <w:pPr>
+        <w:pStyle w:val="ListBullet"/>
+        <w:tabs>
+          <w:tab w:val="clear" w:pos="360"/>
+          <w:tab w:val="num" w:pos="1800"/>
+        </w:tabs>
+        <w:ind w:left="1800"/>
+      </w:pPr>
+      <w:r>
+        <w:t>origin of conceptual deficit</w:t>
+      </w:r>
+    </w:p>
+    <w:p>
+      <w:pPr>
+        <w:pStyle w:val="ListBullet"/>
+        <w:tabs>
+          <w:tab w:val="clear" w:pos="360"/>
+          <w:tab w:val="num" w:pos="1800"/>
+        </w:tabs>
+        <w:ind w:left="1800"/>
+      </w:pPr>
+      <w:r>
+        <w:t>UDOM with 3 sub models:</w:t>
+      </w:r>
+    </w:p>
+    <w:p>
+      <w:pPr>
+        <w:pStyle w:val="ListBullet"/>
+        <w:tabs>
+          <w:tab w:val="clear" w:pos="360"/>
+          <w:tab w:val="num" w:pos="2160"/>
+        </w:tabs>
+        <w:ind w:left="2160"/>
+      </w:pPr>
+      <w:r>
+        <w:t>Application and data model</w:t>
+      </w:r>
+    </w:p>
+    <w:p>
+      <w:pPr>
+        <w:pStyle w:val="ListBullet"/>
+        <w:tabs>
+          <w:tab w:val="clear" w:pos="360"/>
+          <w:tab w:val="num" w:pos="2160"/>
+        </w:tabs>
+        <w:ind w:left="2160"/>
+      </w:pPr>
+      <w:r>
+        <w:t>Workflow execution mode</w:t>
+      </w:r>
+    </w:p>
+    <w:p>
+      <w:pPr>
+        <w:pStyle w:val="ListBullet"/>
+        <w:tabs>
+          <w:tab w:val="clear" w:pos="360"/>
+          <w:tab w:val="num" w:pos="2160"/>
+        </w:tabs>
+        <w:ind w:left="2160"/>
+      </w:pPr>
+      <w:r>
+        <w:t>Infrastructure model</w:t>
+      </w:r>
+    </w:p>
+    <w:p>
+      <w:pPr>
+        <w:pStyle w:val="ListBullet"/>
+        <w:tabs>
+          <w:tab w:val="clear" w:pos="360"/>
+          <w:tab w:val="num" w:pos="1800"/>
+        </w:tabs>
+        <w:ind w:left="1800"/>
+      </w:pPr>
+      <w:proofErr w:type="spellStart"/>
+      <w:r>
+        <w:t>Devops</w:t>
+      </w:r>
+      <w:proofErr w:type="spellEnd"/>
+      <w:r>
+        <w:t xml:space="preserve"> technologies, concepts, patterns, cultures, and tools</w:t>
+      </w:r>
+    </w:p>
+    <w:p>
+      <w:pPr>
+        <w:pStyle w:val="ListBullet"/>
+        <w:tabs>
+          <w:tab w:val="clear" w:pos="360"/>
+          <w:tab w:val="num" w:pos="1440"/>
+        </w:tabs>
+        <w:ind w:left="1440"/>
+      </w:pPr>
+      <w:r>
+        <w:t>Introduction</w:t>
+      </w:r>
+      <w:r>
+        <w:t>:</w:t>
+      </w:r>
+    </w:p>
+    <w:p>
+      <w:pPr>
+        <w:pStyle w:val="ListBullet"/>
+        <w:tabs>
+          <w:tab w:val="clear" w:pos="360"/>
+          <w:tab w:val="num" w:pos="1800"/>
+        </w:tabs>
+        <w:ind w:left="1800"/>
+      </w:pPr>
+      <w:proofErr w:type="spellStart"/>
+      <w:r>
+        <w:lastRenderedPageBreak/>
+        <w:t>Devops</w:t>
+      </w:r>
+      <w:proofErr w:type="spellEnd"/>
+      <w:r>
+        <w:t xml:space="preserve"> enables communication (between dev and ops)</w:t>
+      </w:r>
+    </w:p>
+    <w:p>
+      <w:pPr>
+        <w:pStyle w:val="ListBullet"/>
+        <w:tabs>
+          <w:tab w:val="clear" w:pos="360"/>
+          <w:tab w:val="num" w:pos="1800"/>
+        </w:tabs>
+        <w:ind w:left="1800"/>
+      </w:pPr>
+      <w:r>
+        <w:t xml:space="preserve">Problems </w:t>
+      </w:r>
+      <w:r>
+        <w:t xml:space="preserve">faced without </w:t>
+      </w:r>
+      <w:proofErr w:type="spellStart"/>
+      <w:r>
+        <w:t>devops</w:t>
+      </w:r>
+      <w:proofErr w:type="spellEnd"/>
+      <w:r>
+        <w:t>:</w:t>
+      </w:r>
+    </w:p>
+    <w:p>
+      <w:pPr>
+        <w:pStyle w:val="ListBullet"/>
+        <w:tabs>
+          <w:tab w:val="clear" w:pos="360"/>
+          <w:tab w:val="num" w:pos="2160"/>
+        </w:tabs>
+        <w:ind w:left="2160"/>
+      </w:pPr>
+      <w:r>
+        <w:t>Fear of change</w:t>
+      </w:r>
+    </w:p>
+    <w:p>
+      <w:pPr>
+        <w:pStyle w:val="ListBullet"/>
+        <w:tabs>
+          <w:tab w:val="clear" w:pos="360"/>
+          <w:tab w:val="num" w:pos="2160"/>
+        </w:tabs>
+        <w:ind w:left="2160"/>
+      </w:pPr>
+      <w:r>
+        <w:t>Risky deployments</w:t>
+      </w:r>
+    </w:p>
+    <w:p>
+      <w:pPr>
+        <w:pStyle w:val="ListBullet"/>
+        <w:tabs>
+          <w:tab w:val="clear" w:pos="360"/>
+          <w:tab w:val="num" w:pos="2160"/>
+        </w:tabs>
+        <w:ind w:left="2160"/>
+      </w:pPr>
+      <w:r>
+        <w:t>Blame game</w:t>
+      </w:r>
+    </w:p>
+    <w:p>
+      <w:pPr>
+        <w:pStyle w:val="ListBullet"/>
+        <w:tabs>
+          <w:tab w:val="clear" w:pos="360"/>
+          <w:tab w:val="num" w:pos="2160"/>
+        </w:tabs>
+        <w:ind w:left="2160"/>
+      </w:pPr>
+      <w:r>
+        <w:t>Isolation</w:t>
+      </w:r>
+    </w:p>
+    <w:p>
+      <w:pPr>
+        <w:pStyle w:val="ListBullet"/>
+        <w:tabs>
+          <w:tab w:val="clear" w:pos="360"/>
+          <w:tab w:val="num" w:pos="1800"/>
+        </w:tabs>
+        <w:ind w:left="1800"/>
+      </w:pPr>
+      <w:r>
+        <w:t xml:space="preserve">Doesn’t have a hypothesis, it’s more like how </w:t>
+      </w:r>
+      <w:proofErr w:type="gramStart"/>
+      <w:r>
+        <w:t>can I</w:t>
+      </w:r>
+      <w:proofErr w:type="gramEnd"/>
+      <w:r>
+        <w:t xml:space="preserve"> get this to work</w:t>
+      </w:r>
+    </w:p>
+    <w:p>
+      <w:pPr>
+        <w:pStyle w:val="ListBullet"/>
+        <w:tabs>
+          <w:tab w:val="clear" w:pos="360"/>
+          <w:tab w:val="num" w:pos="1800"/>
+        </w:tabs>
+        <w:ind w:left="1800"/>
+      </w:pPr>
+      <w:r>
+        <w:t>Motivations</w:t>
+      </w:r>
+      <w:r>
+        <w:t xml:space="preserve"> (sub-heading)</w:t>
+      </w:r>
+    </w:p>
+    <w:p>
+      <w:pPr>
+        <w:pStyle w:val="ListBullet"/>
+        <w:tabs>
+          <w:tab w:val="clear" w:pos="360"/>
+          <w:tab w:val="num" w:pos="2160"/>
+        </w:tabs>
+        <w:ind w:left="2160"/>
+      </w:pPr>
+      <w:r>
+        <w:t>Conceptual deficit</w:t>
+      </w:r>
+      <w:r>
+        <w:t xml:space="preserve"> between dev and ops</w:t>
+      </w:r>
+      <w:r>
+        <w:t xml:space="preserve"> from automating processes</w:t>
+      </w:r>
+    </w:p>
+    <w:p>
+      <w:pPr>
+        <w:pStyle w:val="ListBullet"/>
+        <w:tabs>
+          <w:tab w:val="clear" w:pos="360"/>
+          <w:tab w:val="num" w:pos="2160"/>
+        </w:tabs>
+        <w:ind w:left="2160"/>
+      </w:pPr>
+      <w:proofErr w:type="spellStart"/>
+      <w:r>
+        <w:t>Udom</w:t>
+      </w:r>
+      <w:proofErr w:type="spellEnd"/>
+      <w:r>
+        <w:t xml:space="preserve"> can overcome conceptual deficits</w:t>
+      </w:r>
+    </w:p>
+    <w:p>
+      <w:pPr>
+        <w:pStyle w:val="ListBullet"/>
+        <w:tabs>
+          <w:tab w:val="clear" w:pos="360"/>
+          <w:tab w:val="num" w:pos="2160"/>
+        </w:tabs>
+        <w:ind w:left="2160"/>
+      </w:pPr>
+      <w:r>
+        <w:t>The paper covers: tech, concepts, patterns, cultures, and tools</w:t>
+      </w:r>
+    </w:p>
+    <w:p>
+      <w:pPr>
+        <w:pStyle w:val="ListBullet"/>
+        <w:tabs>
+          <w:tab w:val="clear" w:pos="360"/>
+          <w:tab w:val="num" w:pos="1440"/>
+        </w:tabs>
+        <w:ind w:left="1440"/>
+      </w:pPr>
+      <w:r>
+        <w:t>S</w:t>
+      </w:r>
+      <w:r>
+        <w:t>ubheadings</w:t>
+      </w:r>
+      <w:r>
+        <w:t>:</w:t>
+      </w:r>
+      <w:r>
+        <w:t xml:space="preserve"> </w:t>
+      </w:r>
+      <w:bookmarkStart w:id="0" w:name="_GoBack"/>
+      <w:bookmarkEnd w:id="0"/>
+    </w:p>
+    <w:p>
+      <w:pPr>
+        <w:pStyle w:val="ListBullet"/>
+        <w:tabs>
+          <w:tab w:val="clear" w:pos="360"/>
+          <w:tab w:val="num" w:pos="1440"/>
+        </w:tabs>
+        <w:ind w:left="1440"/>
+      </w:pPr>
+      <w:r>
+        <w:t>R</w:t>
+      </w:r>
+      <w:r>
+        <w:t>eferences</w:t>
+      </w:r>
+      <w:r>
+        <w:t>:</w:t>
+      </w:r>
+    </w:p>
+    <w:p>
+      <w:pPr>
+        <w:pStyle w:val="ListBullet"/>
+      </w:pPr>
+      <w:r>
+        <w:t>Who is the audience for this article, and how do you know?</w:t>
+      </w:r>
+    </w:p>
+    <w:p>
+      <w:pPr>
+        <w:pStyle w:val="ListBullet"/>
+      </w:pPr>
+      <w:r>
+        <w:t>Pay attention to conventions of language</w:t>
+      </w:r>
+    </w:p>
+    <w:p>
+      <w:pPr>
+        <w:pStyle w:val="ListBullet"/>
+        <w:tabs>
+          <w:tab w:val="clear" w:pos="360"/>
+          <w:tab w:val="num" w:pos="720"/>
+        </w:tabs>
+        <w:ind w:left="720"/>
+      </w:pPr>
+      <w:r>
+        <w:t>point of view</w:t>
+      </w:r>
+      <w:r>
+        <w:t>:</w:t>
+      </w:r>
+    </w:p>
+    <w:p>
+      <w:pPr>
+        <w:pStyle w:val="ListBullet"/>
+        <w:tabs>
+          <w:tab w:val="clear" w:pos="360"/>
+          <w:tab w:val="num" w:pos="720"/>
+        </w:tabs>
+        <w:ind w:left="720"/>
+      </w:pPr>
+      <w:r>
+        <w:t>verb tense</w:t>
+      </w:r>
+      <w:r>
+        <w:t>:</w:t>
+      </w:r>
+    </w:p>
+    <w:p>
+      <w:pPr>
+        <w:pStyle w:val="ListBullet"/>
+        <w:tabs>
+          <w:tab w:val="clear" w:pos="360"/>
+          <w:tab w:val="num" w:pos="720"/>
+        </w:tabs>
+        <w:ind w:left="720"/>
+      </w:pPr>
+      <w:r>
+        <w:t>level of formality</w:t>
+      </w:r>
+      <w:r>
+        <w:t>:</w:t>
+      </w:r>
+    </w:p>
+    <w:p>
+      <w:pPr>
+        <w:pStyle w:val="ListBullet"/>
+        <w:tabs>
+          <w:tab w:val="clear" w:pos="360"/>
+          <w:tab w:val="num" w:pos="720"/>
+        </w:tabs>
+        <w:ind w:left="720"/>
+      </w:pPr>
+      <w:r>
+        <w:t>use of jargon</w:t>
+      </w:r>
+      <w:r>
+        <w:t>:</w:t>
+      </w:r>
+    </w:p>
+    <w:p>
+      <w:pPr>
+        <w:pStyle w:val="ListBullet"/>
+        <w:tabs>
+          <w:tab w:val="clear" w:pos="360"/>
+          <w:tab w:val="num" w:pos="720"/>
+        </w:tabs>
+        <w:ind w:left="720"/>
+      </w:pPr>
+      <w:r>
+        <w:t>documentation styl</w:t>
+      </w:r>
+      <w:r>
+        <w:t>e:</w:t>
+      </w:r>
+    </w:p>
+    <w:p>
+      <w:pPr>
         <w:pStyle w:val="ListParagraph"/>
         <w:ind w:left="360"/>
       </w:pPr>
@@ -668,7 +1130,6 @@
         <w:ind w:left="360"/>
       </w:pPr>
       <w:r>
-        <w:lastRenderedPageBreak/>
         <w:t xml:space="preserve">Save </w:t>
       </w:r>
       <w:r>
@@ -729,8 +1190,6 @@
         </w:rPr>
         <w:t>I’ll send you more later today</w:t>
       </w:r>
-      <w:bookmarkStart w:id="0" w:name="_GoBack"/>
-      <w:bookmarkEnd w:id="0"/>
     </w:p>
     <w:sectPr>
       <w:pgSz w:w="12240" w:h="15840"/>

</xml_diff>